<commit_message>
Updated to print on Recipe cards
</commit_message>
<xml_diff>
--- a/assets/misc/summer-meadow.docx
+++ b/assets/misc/summer-meadow.docx
@@ -20,15 +20,6 @@
     </w:p>
     <w:p>
       <w:pPr>
-        <w:ind w:firstLine="720"/>
-        <w:rPr>
-          <w:sz w:val="36"/>
-          <w:szCs w:val="36"/>
-        </w:rPr>
-      </w:pPr>
-    </w:p>
-    <w:p>
-      <w:pPr>
         <w:pStyle w:val="ListParagraph"/>
         <w:ind w:firstLine="720"/>
         <w:rPr>
@@ -45,7 +36,7 @@
         <mc:AlternateContent>
           <mc:Choice Requires="wps">
             <w:drawing>
-              <wp:anchor distT="0" distB="0" distL="114300" distR="114300" simplePos="0" relativeHeight="251659264" behindDoc="0" locked="0" layoutInCell="1" allowOverlap="1" wp14:anchorId="63C41950" wp14:editId="12C61352">
+              <wp:anchor distT="0" distB="0" distL="114300" distR="114300" simplePos="0" relativeHeight="251735040" behindDoc="0" locked="0" layoutInCell="1" allowOverlap="1" wp14:anchorId="287021CA" wp14:editId="70CD1B52">
                 <wp:simplePos x="0" y="0"/>
                 <wp:positionH relativeFrom="column">
                   <wp:posOffset>694055</wp:posOffset>
@@ -107,7 +98,7 @@
           </mc:Choice>
           <mc:Fallback>
             <w:pict>
-              <v:rect w14:anchorId="2A7F9A43" id="Rectangle 1" o:spid="_x0000_s1026" style="position:absolute;margin-left:54.65pt;margin-top:6.8pt;width:12pt;height:11.35pt;z-index:251659264;visibility:visible;mso-wrap-style:square;mso-wrap-distance-left:9pt;mso-wrap-distance-top:0;mso-wrap-distance-right:9pt;mso-wrap-distance-bottom:0;mso-position-horizontal:absolute;mso-position-horizontal-relative:text;mso-position-vertical:absolute;mso-position-vertical-relative:text;v-text-anchor:middle" o:gfxdata="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" filled="f" strokecolor="black [3213]" strokeweight="1pt"/>
+              <v:rect w14:anchorId="4B614BC5" id="Rectangle 1" o:spid="_x0000_s1026" style="position:absolute;margin-left:54.65pt;margin-top:6.8pt;width:12pt;height:11.35pt;z-index:251735040;visibility:visible;mso-wrap-style:square;mso-wrap-distance-left:9pt;mso-wrap-distance-top:0;mso-wrap-distance-right:9pt;mso-wrap-distance-bottom:0;mso-position-horizontal:absolute;mso-position-horizontal-relative:text;mso-position-vertical:absolute;mso-position-vertical-relative:text;v-text-anchor:middle" o:gfxdata="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" filled="f" strokecolor="black [3213]" strokeweight="1pt"/>
             </w:pict>
           </mc:Fallback>
         </mc:AlternateContent>
@@ -151,7 +142,7 @@
         <mc:AlternateContent>
           <mc:Choice Requires="wps">
             <w:drawing>
-              <wp:anchor distT="0" distB="0" distL="114300" distR="114300" simplePos="0" relativeHeight="251661312" behindDoc="0" locked="0" layoutInCell="1" allowOverlap="1" wp14:anchorId="74B14743" wp14:editId="7D46C678">
+              <wp:anchor distT="0" distB="0" distL="114300" distR="114300" simplePos="0" relativeHeight="251736064" behindDoc="0" locked="0" layoutInCell="1" allowOverlap="1" wp14:anchorId="079E09EF" wp14:editId="54EFD417">
                 <wp:simplePos x="0" y="0"/>
                 <wp:positionH relativeFrom="column">
                   <wp:posOffset>693843</wp:posOffset>
@@ -213,7 +204,7 @@
           </mc:Choice>
           <mc:Fallback>
             <w:pict>
-              <v:rect w14:anchorId="5450EB8B" id="Rectangle 2" o:spid="_x0000_s1026" style="position:absolute;margin-left:54.65pt;margin-top:5.8pt;width:12pt;height:11.35pt;z-index:251661312;visibility:visible;mso-wrap-style:square;mso-wrap-distance-left:9pt;mso-wrap-distance-top:0;mso-wrap-distance-right:9pt;mso-wrap-distance-bottom:0;mso-position-horizontal:absolute;mso-position-horizontal-relative:text;mso-position-vertical:absolute;mso-position-vertical-relative:text;v-text-anchor:middle" o:gfxdata="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" filled="f" strokecolor="black [3213]" strokeweight="1pt"/>
+              <v:rect w14:anchorId="30AB1195" id="Rectangle 2" o:spid="_x0000_s1026" style="position:absolute;margin-left:54.65pt;margin-top:5.8pt;width:12pt;height:11.35pt;z-index:251736064;visibility:visible;mso-wrap-style:square;mso-wrap-distance-left:9pt;mso-wrap-distance-top:0;mso-wrap-distance-right:9pt;mso-wrap-distance-bottom:0;mso-position-horizontal:absolute;mso-position-horizontal-relative:text;mso-position-vertical:absolute;mso-position-vertical-relative:text;v-text-anchor:middle" o:gfxdata="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" filled="f" strokecolor="black [3213]" strokeweight="1pt"/>
             </w:pict>
           </mc:Fallback>
         </mc:AlternateContent>
@@ -268,7 +259,7 @@
         <mc:AlternateContent>
           <mc:Choice Requires="wps">
             <w:drawing>
-              <wp:anchor distT="0" distB="0" distL="114300" distR="114300" simplePos="0" relativeHeight="251663360" behindDoc="0" locked="0" layoutInCell="1" allowOverlap="1" wp14:anchorId="66E67C1B" wp14:editId="6684C5B8">
+              <wp:anchor distT="0" distB="0" distL="114300" distR="114300" simplePos="0" relativeHeight="251737088" behindDoc="0" locked="0" layoutInCell="1" allowOverlap="1" wp14:anchorId="0FA84E06" wp14:editId="46C60396">
                 <wp:simplePos x="0" y="0"/>
                 <wp:positionH relativeFrom="column">
                   <wp:posOffset>694055</wp:posOffset>
@@ -330,7 +321,7 @@
           </mc:Choice>
           <mc:Fallback>
             <w:pict>
-              <v:rect w14:anchorId="7556BF84" id="Rectangle 3" o:spid="_x0000_s1026" style="position:absolute;margin-left:54.65pt;margin-top:5.85pt;width:12pt;height:11.35pt;z-index:251663360;visibility:visible;mso-wrap-style:square;mso-wrap-distance-left:9pt;mso-wrap-distance-top:0;mso-wrap-distance-right:9pt;mso-wrap-distance-bottom:0;mso-position-horizontal:absolute;mso-position-horizontal-relative:text;mso-position-vertical:absolute;mso-position-vertical-relative:text;v-text-anchor:middle" o:gfxdata="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" filled="f" strokecolor="black [3213]" strokeweight="1pt"/>
+              <v:rect w14:anchorId="5457B972" id="Rectangle 3" o:spid="_x0000_s1026" style="position:absolute;margin-left:54.65pt;margin-top:5.85pt;width:12pt;height:11.35pt;z-index:251737088;visibility:visible;mso-wrap-style:square;mso-wrap-distance-left:9pt;mso-wrap-distance-top:0;mso-wrap-distance-right:9pt;mso-wrap-distance-bottom:0;mso-position-horizontal:absolute;mso-position-horizontal-relative:text;mso-position-vertical:absolute;mso-position-vertical-relative:text;v-text-anchor:middle" o:gfxdata="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" filled="f" strokecolor="black [3213]" strokeweight="1pt"/>
             </w:pict>
           </mc:Fallback>
         </mc:AlternateContent>
@@ -363,8 +354,6 @@
         </w:rPr>
         <w:t>etals</w:t>
       </w:r>
-      <w:bookmarkStart w:id="0" w:name="_GoBack"/>
-      <w:bookmarkEnd w:id="0"/>
       <w:r>
         <w:rPr>
           <w:sz w:val="36"/>
@@ -387,7 +376,7 @@
         <mc:AlternateContent>
           <mc:Choice Requires="wps">
             <w:drawing>
-              <wp:anchor distT="0" distB="0" distL="114300" distR="114300" simplePos="0" relativeHeight="251665408" behindDoc="0" locked="0" layoutInCell="1" allowOverlap="1" wp14:anchorId="7A02BF83" wp14:editId="5D5115BA">
+              <wp:anchor distT="0" distB="0" distL="114300" distR="114300" simplePos="0" relativeHeight="251738112" behindDoc="0" locked="0" layoutInCell="1" allowOverlap="1" wp14:anchorId="35846F4E" wp14:editId="34AEC6B3">
                 <wp:simplePos x="0" y="0"/>
                 <wp:positionH relativeFrom="column">
                   <wp:posOffset>694055</wp:posOffset>
@@ -449,7 +438,7 @@
           </mc:Choice>
           <mc:Fallback>
             <w:pict>
-              <v:rect w14:anchorId="5E5241D3" id="Rectangle 4" o:spid="_x0000_s1026" style="position:absolute;margin-left:54.65pt;margin-top:6.35pt;width:12pt;height:11.35pt;z-index:251665408;visibility:visible;mso-wrap-style:square;mso-wrap-distance-left:9pt;mso-wrap-distance-top:0;mso-wrap-distance-right:9pt;mso-wrap-distance-bottom:0;mso-position-horizontal:absolute;mso-position-horizontal-relative:text;mso-position-vertical:absolute;mso-position-vertical-relative:text;v-text-anchor:middle" o:gfxdata="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" filled="f" strokecolor="black [3213]" strokeweight="1pt"/>
+              <v:rect w14:anchorId="195D1749" id="Rectangle 4" o:spid="_x0000_s1026" style="position:absolute;margin-left:54.65pt;margin-top:6.35pt;width:12pt;height:11.35pt;z-index:251738112;visibility:visible;mso-wrap-style:square;mso-wrap-distance-left:9pt;mso-wrap-distance-top:0;mso-wrap-distance-right:9pt;mso-wrap-distance-bottom:0;mso-position-horizontal:absolute;mso-position-horizontal-relative:text;mso-position-vertical:absolute;mso-position-vertical-relative:text;v-text-anchor:middle" o:gfxdata="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" filled="f" strokecolor="black [3213]" strokeweight="1pt"/>
             </w:pict>
           </mc:Fallback>
         </mc:AlternateContent>
@@ -498,7 +487,7 @@
         <mc:AlternateContent>
           <mc:Choice Requires="wps">
             <w:drawing>
-              <wp:anchor distT="0" distB="0" distL="114300" distR="114300" simplePos="0" relativeHeight="251671552" behindDoc="0" locked="0" layoutInCell="1" allowOverlap="1" wp14:anchorId="326DED31" wp14:editId="7AEC9F2B">
+              <wp:anchor distT="0" distB="0" distL="114300" distR="114300" simplePos="0" relativeHeight="251741184" behindDoc="0" locked="0" layoutInCell="1" allowOverlap="1" wp14:anchorId="30097FD2" wp14:editId="77795701">
                 <wp:simplePos x="0" y="0"/>
                 <wp:positionH relativeFrom="column">
                   <wp:posOffset>694055</wp:posOffset>
@@ -566,7 +555,7 @@
           </mc:Choice>
           <mc:Fallback>
             <w:pict>
-              <v:rect w14:anchorId="6AFF32FD" id="Rectangle 7" o:spid="_x0000_s1026" style="position:absolute;margin-left:54.65pt;margin-top:7pt;width:12pt;height:11.35pt;z-index:251671552;visibility:visible;mso-wrap-style:square;mso-width-percent:0;mso-height-percent:0;mso-wrap-distance-left:9pt;mso-wrap-distance-top:0;mso-wrap-distance-right:9pt;mso-wrap-distance-bottom:0;mso-position-horizontal:absolute;mso-position-horizontal-relative:text;mso-position-vertical:absolute;mso-position-vertical-relative:text;mso-width-percent:0;mso-height-percent:0;mso-width-relative:margin;mso-height-relative:margin;v-text-anchor:middle" o:gfxdata="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" filled="f" strokecolor="black [3213]" strokeweight="1pt"/>
+              <v:rect w14:anchorId="207CFC3A" id="Rectangle 7" o:spid="_x0000_s1026" style="position:absolute;margin-left:54.65pt;margin-top:7pt;width:12pt;height:11.35pt;z-index:251741184;visibility:visible;mso-wrap-style:square;mso-width-percent:0;mso-height-percent:0;mso-wrap-distance-left:9pt;mso-wrap-distance-top:0;mso-wrap-distance-right:9pt;mso-wrap-distance-bottom:0;mso-position-horizontal:absolute;mso-position-horizontal-relative:text;mso-position-vertical:absolute;mso-position-vertical-relative:text;mso-width-percent:0;mso-height-percent:0;mso-width-relative:margin;mso-height-relative:margin;v-text-anchor:middle" o:gfxdata="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" filled="f" strokecolor="black [3213]" strokeweight="1pt"/>
             </w:pict>
           </mc:Fallback>
         </mc:AlternateContent>
@@ -594,7 +583,7 @@
         <mc:AlternateContent>
           <mc:Choice Requires="wps">
             <w:drawing>
-              <wp:anchor distT="0" distB="0" distL="114300" distR="114300" simplePos="0" relativeHeight="251667456" behindDoc="0" locked="0" layoutInCell="1" allowOverlap="1" wp14:anchorId="65A2F7E0" wp14:editId="1E56C8CC">
+              <wp:anchor distT="0" distB="0" distL="114300" distR="114300" simplePos="0" relativeHeight="251739136" behindDoc="0" locked="0" layoutInCell="1" allowOverlap="1" wp14:anchorId="050BB8A7" wp14:editId="2DB798BD">
                 <wp:simplePos x="0" y="0"/>
                 <wp:positionH relativeFrom="column">
                   <wp:posOffset>695960</wp:posOffset>
@@ -656,7 +645,7 @@
           </mc:Choice>
           <mc:Fallback>
             <w:pict>
-              <v:rect w14:anchorId="43232D82" id="Rectangle 5" o:spid="_x0000_s1026" style="position:absolute;margin-left:54.8pt;margin-top:5.4pt;width:12pt;height:11.3pt;z-index:251667456;visibility:visible;mso-wrap-style:square;mso-wrap-distance-left:9pt;mso-wrap-distance-top:0;mso-wrap-distance-right:9pt;mso-wrap-distance-bottom:0;mso-position-horizontal:absolute;mso-position-horizontal-relative:text;mso-position-vertical:absolute;mso-position-vertical-relative:text;v-text-anchor:middle" o:gfxdata="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" filled="f" strokecolor="black [3213]" strokeweight="1pt"/>
+              <v:rect w14:anchorId="05D75495" id="Rectangle 5" o:spid="_x0000_s1026" style="position:absolute;margin-left:54.8pt;margin-top:5.4pt;width:12pt;height:11.3pt;z-index:251739136;visibility:visible;mso-wrap-style:square;mso-wrap-distance-left:9pt;mso-wrap-distance-top:0;mso-wrap-distance-right:9pt;mso-wrap-distance-bottom:0;mso-position-horizontal:absolute;mso-position-horizontal-relative:text;mso-position-vertical:absolute;mso-position-vertical-relative:text;v-text-anchor:middle" o:gfxdata="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" filled="f" strokecolor="black [3213]" strokeweight="1pt"/>
             </w:pict>
           </mc:Fallback>
         </mc:AlternateContent>
@@ -684,7 +673,7 @@
         <mc:AlternateContent>
           <mc:Choice Requires="wps">
             <w:drawing>
-              <wp:anchor distT="0" distB="0" distL="114300" distR="114300" simplePos="0" relativeHeight="251669504" behindDoc="0" locked="0" layoutInCell="1" allowOverlap="1" wp14:anchorId="3B7D67CB" wp14:editId="54302FC4">
+              <wp:anchor distT="0" distB="0" distL="114300" distR="114300" simplePos="0" relativeHeight="251740160" behindDoc="0" locked="0" layoutInCell="1" allowOverlap="1" wp14:anchorId="776B5BBB" wp14:editId="6CAB034D">
                 <wp:simplePos x="0" y="0"/>
                 <wp:positionH relativeFrom="column">
                   <wp:posOffset>695748</wp:posOffset>
@@ -746,7 +735,7 @@
           </mc:Choice>
           <mc:Fallback>
             <w:pict>
-              <v:rect w14:anchorId="3588818C" id="Rectangle 6" o:spid="_x0000_s1026" style="position:absolute;margin-left:54.8pt;margin-top:4.1pt;width:12pt;height:11.35pt;z-index:251669504;visibility:visible;mso-wrap-style:square;mso-wrap-distance-left:9pt;mso-wrap-distance-top:0;mso-wrap-distance-right:9pt;mso-wrap-distance-bottom:0;mso-position-horizontal:absolute;mso-position-horizontal-relative:text;mso-position-vertical:absolute;mso-position-vertical-relative:text;v-text-anchor:middle" o:gfxdata="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" filled="f" strokecolor="black [3213]" strokeweight="1pt"/>
+              <v:rect w14:anchorId="3A8B81A7" id="Rectangle 6" o:spid="_x0000_s1026" style="position:absolute;margin-left:54.8pt;margin-top:4.1pt;width:12pt;height:11.35pt;z-index:251740160;visibility:visible;mso-wrap-style:square;mso-wrap-distance-left:9pt;mso-wrap-distance-top:0;mso-wrap-distance-right:9pt;mso-wrap-distance-bottom:0;mso-position-horizontal:absolute;mso-position-horizontal-relative:text;mso-position-vertical:absolute;mso-position-vertical-relative:text;v-text-anchor:middle" o:gfxdata="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" filled="f" strokecolor="black [3213]" strokeweight="1pt"/>
             </w:pict>
           </mc:Fallback>
         </mc:AlternateContent>
@@ -761,7 +750,6 @@
     </w:p>
     <w:p>
       <w:pPr>
-        <w:ind w:left="720" w:firstLine="720"/>
         <w:rPr>
           <w:sz w:val="36"/>
           <w:szCs w:val="36"/>
@@ -770,7 +758,7 @@
     </w:p>
     <w:p>
       <w:pPr>
-        <w:ind w:left="720" w:firstLine="720"/>
+        <w:ind w:left="720"/>
         <w:rPr>
           <w:sz w:val="36"/>
           <w:szCs w:val="36"/>
@@ -779,58 +767,49 @@
     </w:p>
     <w:p>
       <w:pPr>
-        <w:ind w:left="720" w:firstLine="720"/>
-        <w:rPr>
-          <w:sz w:val="36"/>
-          <w:szCs w:val="36"/>
-        </w:rPr>
-      </w:pPr>
-      <w:r>
-        <w:rPr>
-          <w:sz w:val="36"/>
-          <w:szCs w:val="36"/>
-        </w:rPr>
-        <w:t>-------------------------------------------------------</w:t>
-      </w:r>
+        <w:ind w:left="720"/>
+        <w:rPr>
+          <w:sz w:val="36"/>
+          <w:szCs w:val="36"/>
+        </w:rPr>
+      </w:pPr>
     </w:p>
     <w:p>
       <w:pPr>
-        <w:ind w:left="720" w:firstLine="720"/>
-        <w:rPr>
-          <w:sz w:val="36"/>
-          <w:szCs w:val="36"/>
-        </w:rPr>
-      </w:pPr>
+        <w:ind w:left="720"/>
+        <w:rPr>
+          <w:sz w:val="36"/>
+          <w:szCs w:val="36"/>
+        </w:rPr>
+      </w:pPr>
+      <w:r>
+        <w:rPr>
+          <w:sz w:val="36"/>
+          <w:szCs w:val="36"/>
+        </w:rPr>
+        <w:t>Draw a nice summer meadow with blue and red flowers, green grass, a few cows and birds under a bright sun.</w:t>
+      </w:r>
     </w:p>
     <w:p>
       <w:pPr>
-        <w:ind w:left="720" w:firstLine="720"/>
-        <w:rPr>
-          <w:sz w:val="36"/>
-          <w:szCs w:val="36"/>
-        </w:rPr>
-      </w:pPr>
+        <w:rPr>
+          <w:rStyle w:val="IntenseEmphasis"/>
+          <w:b/>
+          <w:bCs/>
+          <w:i w:val="0"/>
+          <w:iCs w:val="0"/>
+          <w:noProof/>
+          <w:color w:val="auto"/>
+          <w:sz w:val="96"/>
+          <w:szCs w:val="96"/>
+        </w:rPr>
+      </w:pPr>
+      <w:bookmarkStart w:id="0" w:name="_GoBack"/>
+      <w:bookmarkEnd w:id="0"/>
     </w:p>
-    <w:p>
-      <w:pPr>
-        <w:ind w:left="720"/>
-        <w:rPr>
-          <w:sz w:val="36"/>
-          <w:szCs w:val="36"/>
-        </w:rPr>
-      </w:pPr>
-      <w:r>
-        <w:rPr>
-          <w:sz w:val="36"/>
-          <w:szCs w:val="36"/>
-        </w:rPr>
-        <w:t>Draw a nice summer meadow with blue and red flowers, green grass, a few cows and birds under a bright sun.</w:t>
-      </w:r>
-    </w:p>
-    <w:p/>
     <w:sectPr>
-      <w:pgSz w:w="12240" w:h="15840"/>
-      <w:pgMar w:top="1440" w:right="1440" w:bottom="1440" w:left="1440" w:header="720" w:footer="720" w:gutter="0"/>
+      <w:pgSz w:w="8640" w:h="5760" w:orient="landscape" w:code="119"/>
+      <w:pgMar w:top="187" w:right="288" w:bottom="187" w:left="173" w:header="720" w:footer="720" w:gutter="0"/>
       <w:cols w:space="720"/>
       <w:docGrid w:linePitch="360"/>
     </w:sectPr>
@@ -838,125 +817,54 @@
 </w:document>
 </file>
 
-<file path=word/numbering.xml><?xml version="1.0" encoding="utf-8"?>
-<w:numbering xmlns:wpc="http://schemas.microsoft.com/office/word/2010/wordprocessingCanvas" xmlns:cx="http://schemas.microsoft.com/office/drawing/2014/chartex" xmlns:cx1="http://schemas.microsoft.com/office/drawing/2015/9/8/chartex" xmlns:cx2="http://schemas.microsoft.com/office/drawing/2015/10/21/chartex" xmlns:cx3="http://schemas.microsoft.com/office/drawing/2016/5/9/chartex" xmlns:cx4="http://schemas.microsoft.com/office/drawing/2016/5/10/chartex" xmlns:cx5="http://schemas.microsoft.com/office/drawing/2016/5/11/chartex" xmlns:cx6="http://schemas.microsoft.com/office/drawing/2016/5/12/chartex" xmlns:cx7="http://schemas.microsoft.com/office/drawing/2016/5/13/chartex" xmlns:cx8="http://schemas.microsoft.com/office/drawing/2016/5/14/chartex" xmlns:mc="http://schemas.openxmlformats.org/markup-compatibility/2006" xmlns:aink="http://schemas.microsoft.com/office/drawing/2016/ink" xmlns:am3d="http://schemas.microsoft.com/office/drawing/2017/model3d" xmlns:o="urn:schemas-microsoft-com:office:office" xmlns:r="http://schemas.openxmlformats.org/officeDocument/2006/relationships" xmlns:m="http://schemas.openxmlformats.org/officeDocument/2006/math" xmlns:v="urn:schemas-microsoft-com:vml" xmlns:wp14="http://schemas.microsoft.com/office/word/2010/wordprocessingDrawing" xmlns:wp="http://schemas.openxmlformats.org/drawingml/2006/wordprocessingDrawing" xmlns:w10="urn:schemas-microsoft-com:office:word" xmlns:w="http://schemas.openxmlformats.org/wordprocessingml/2006/main" xmlns:w14="http://schemas.microsoft.com/office/word/2010/wordml" xmlns:w15="http://schemas.microsoft.com/office/word/2012/wordml" xmlns:w16cid="http://schemas.microsoft.com/office/word/2016/wordml/cid" xmlns:w16se="http://schemas.microsoft.com/office/word/2015/wordml/symex" xmlns:wpg="http://schemas.microsoft.com/office/word/2010/wordprocessingGroup" xmlns:wpi="http://schemas.microsoft.com/office/word/2010/wordprocessingInk" xmlns:wne="http://schemas.microsoft.com/office/word/2006/wordml" xmlns:wps="http://schemas.microsoft.com/office/word/2010/wordprocessingShape" mc:Ignorable="w14 w15 w16se w16cid wp14">
-  <w:abstractNum w:abstractNumId="0" w15:restartNumberingAfterBreak="0">
-    <w:nsid w:val="05F35E11"/>
-    <w:multiLevelType w:val="hybridMultilevel"/>
-    <w:tmpl w:val="11D6B678"/>
-    <w:lvl w:ilvl="0" w:tplc="04090005">
-      <w:start w:val="1"/>
-      <w:numFmt w:val="bullet"/>
-      <w:lvlText w:val=""/>
-      <w:lvlJc w:val="left"/>
-      <w:pPr>
-        <w:ind w:left="720" w:hanging="360"/>
-      </w:pPr>
-      <w:rPr>
-        <w:rFonts w:ascii="Wingdings" w:hAnsi="Wingdings" w:hint="default"/>
-      </w:rPr>
-    </w:lvl>
-    <w:lvl w:ilvl="1" w:tplc="04090003" w:tentative="1">
-      <w:start w:val="1"/>
-      <w:numFmt w:val="bullet"/>
-      <w:lvlText w:val="o"/>
-      <w:lvlJc w:val="left"/>
-      <w:pPr>
-        <w:ind w:left="1440" w:hanging="360"/>
-      </w:pPr>
-      <w:rPr>
-        <w:rFonts w:ascii="Courier New" w:hAnsi="Courier New" w:cs="Courier New" w:hint="default"/>
-      </w:rPr>
-    </w:lvl>
-    <w:lvl w:ilvl="2" w:tplc="04090005" w:tentative="1">
-      <w:start w:val="1"/>
-      <w:numFmt w:val="bullet"/>
-      <w:lvlText w:val=""/>
-      <w:lvlJc w:val="left"/>
-      <w:pPr>
-        <w:ind w:left="2160" w:hanging="360"/>
-      </w:pPr>
-      <w:rPr>
-        <w:rFonts w:ascii="Wingdings" w:hAnsi="Wingdings" w:hint="default"/>
-      </w:rPr>
-    </w:lvl>
-    <w:lvl w:ilvl="3" w:tplc="04090001" w:tentative="1">
-      <w:start w:val="1"/>
-      <w:numFmt w:val="bullet"/>
-      <w:lvlText w:val=""/>
-      <w:lvlJc w:val="left"/>
-      <w:pPr>
-        <w:ind w:left="2880" w:hanging="360"/>
-      </w:pPr>
-      <w:rPr>
-        <w:rFonts w:ascii="Symbol" w:hAnsi="Symbol" w:hint="default"/>
-      </w:rPr>
-    </w:lvl>
-    <w:lvl w:ilvl="4" w:tplc="04090003" w:tentative="1">
-      <w:start w:val="1"/>
-      <w:numFmt w:val="bullet"/>
-      <w:lvlText w:val="o"/>
-      <w:lvlJc w:val="left"/>
-      <w:pPr>
-        <w:ind w:left="3600" w:hanging="360"/>
-      </w:pPr>
-      <w:rPr>
-        <w:rFonts w:ascii="Courier New" w:hAnsi="Courier New" w:cs="Courier New" w:hint="default"/>
-      </w:rPr>
-    </w:lvl>
-    <w:lvl w:ilvl="5" w:tplc="04090005" w:tentative="1">
-      <w:start w:val="1"/>
-      <w:numFmt w:val="bullet"/>
-      <w:lvlText w:val=""/>
-      <w:lvlJc w:val="left"/>
-      <w:pPr>
-        <w:ind w:left="4320" w:hanging="360"/>
-      </w:pPr>
-      <w:rPr>
-        <w:rFonts w:ascii="Wingdings" w:hAnsi="Wingdings" w:hint="default"/>
-      </w:rPr>
-    </w:lvl>
-    <w:lvl w:ilvl="6" w:tplc="04090001" w:tentative="1">
-      <w:start w:val="1"/>
-      <w:numFmt w:val="bullet"/>
-      <w:lvlText w:val=""/>
-      <w:lvlJc w:val="left"/>
-      <w:pPr>
-        <w:ind w:left="5040" w:hanging="360"/>
-      </w:pPr>
-      <w:rPr>
-        <w:rFonts w:ascii="Symbol" w:hAnsi="Symbol" w:hint="default"/>
-      </w:rPr>
-    </w:lvl>
-    <w:lvl w:ilvl="7" w:tplc="04090003" w:tentative="1">
-      <w:start w:val="1"/>
-      <w:numFmt w:val="bullet"/>
-      <w:lvlText w:val="o"/>
-      <w:lvlJc w:val="left"/>
-      <w:pPr>
-        <w:ind w:left="5760" w:hanging="360"/>
-      </w:pPr>
-      <w:rPr>
-        <w:rFonts w:ascii="Courier New" w:hAnsi="Courier New" w:cs="Courier New" w:hint="default"/>
-      </w:rPr>
-    </w:lvl>
-    <w:lvl w:ilvl="8" w:tplc="04090005" w:tentative="1">
-      <w:start w:val="1"/>
-      <w:numFmt w:val="bullet"/>
-      <w:lvlText w:val=""/>
-      <w:lvlJc w:val="left"/>
-      <w:pPr>
-        <w:ind w:left="6480" w:hanging="360"/>
-      </w:pPr>
-      <w:rPr>
-        <w:rFonts w:ascii="Wingdings" w:hAnsi="Wingdings" w:hint="default"/>
-      </w:rPr>
-    </w:lvl>
-  </w:abstractNum>
-  <w:num w:numId="1">
-    <w:abstractNumId w:val="0"/>
-  </w:num>
-</w:numbering>
+<file path=word/endnotes.xml><?xml version="1.0" encoding="utf-8"?>
+<w:endnotes xmlns:wpc="http://schemas.microsoft.com/office/word/2010/wordprocessingCanvas" xmlns:cx="http://schemas.microsoft.com/office/drawing/2014/chartex" xmlns:cx1="http://schemas.microsoft.com/office/drawing/2015/9/8/chartex" xmlns:cx2="http://schemas.microsoft.com/office/drawing/2015/10/21/chartex" xmlns:cx3="http://schemas.microsoft.com/office/drawing/2016/5/9/chartex" xmlns:cx4="http://schemas.microsoft.com/office/drawing/2016/5/10/chartex" xmlns:cx5="http://schemas.microsoft.com/office/drawing/2016/5/11/chartex" xmlns:cx6="http://schemas.microsoft.com/office/drawing/2016/5/12/chartex" xmlns:cx7="http://schemas.microsoft.com/office/drawing/2016/5/13/chartex" xmlns:cx8="http://schemas.microsoft.com/office/drawing/2016/5/14/chartex" xmlns:mc="http://schemas.openxmlformats.org/markup-compatibility/2006" xmlns:aink="http://schemas.microsoft.com/office/drawing/2016/ink" xmlns:am3d="http://schemas.microsoft.com/office/drawing/2017/model3d" xmlns:o="urn:schemas-microsoft-com:office:office" xmlns:r="http://schemas.openxmlformats.org/officeDocument/2006/relationships" xmlns:m="http://schemas.openxmlformats.org/officeDocument/2006/math" xmlns:v="urn:schemas-microsoft-com:vml" xmlns:wp14="http://schemas.microsoft.com/office/word/2010/wordprocessingDrawing" xmlns:wp="http://schemas.openxmlformats.org/drawingml/2006/wordprocessingDrawing" xmlns:w10="urn:schemas-microsoft-com:office:word" xmlns:w="http://schemas.openxmlformats.org/wordprocessingml/2006/main" xmlns:w14="http://schemas.microsoft.com/office/word/2010/wordml" xmlns:w15="http://schemas.microsoft.com/office/word/2012/wordml" xmlns:w16cid="http://schemas.microsoft.com/office/word/2016/wordml/cid" xmlns:w16se="http://schemas.microsoft.com/office/word/2015/wordml/symex" xmlns:wpg="http://schemas.microsoft.com/office/word/2010/wordprocessingGroup" xmlns:wpi="http://schemas.microsoft.com/office/word/2010/wordprocessingInk" xmlns:wne="http://schemas.microsoft.com/office/word/2006/wordml" xmlns:wps="http://schemas.microsoft.com/office/word/2010/wordprocessingShape" mc:Ignorable="w14 w15 w16se w16cid wp14">
+  <w:endnote w:type="separator" w:id="-1">
+    <w:p>
+      <w:pPr>
+        <w:spacing w:after="0" w:line="240" w:lineRule="auto"/>
+      </w:pPr>
+      <w:r>
+        <w:separator/>
+      </w:r>
+    </w:p>
+  </w:endnote>
+  <w:endnote w:type="continuationSeparator" w:id="0">
+    <w:p>
+      <w:pPr>
+        <w:spacing w:after="0" w:line="240" w:lineRule="auto"/>
+      </w:pPr>
+      <w:r>
+        <w:continuationSeparator/>
+      </w:r>
+    </w:p>
+  </w:endnote>
+</w:endnotes>
+</file>
+
+<file path=word/footnotes.xml><?xml version="1.0" encoding="utf-8"?>
+<w:footnotes xmlns:wpc="http://schemas.microsoft.com/office/word/2010/wordprocessingCanvas" xmlns:cx="http://schemas.microsoft.com/office/drawing/2014/chartex" xmlns:cx1="http://schemas.microsoft.com/office/drawing/2015/9/8/chartex" xmlns:cx2="http://schemas.microsoft.com/office/drawing/2015/10/21/chartex" xmlns:cx3="http://schemas.microsoft.com/office/drawing/2016/5/9/chartex" xmlns:cx4="http://schemas.microsoft.com/office/drawing/2016/5/10/chartex" xmlns:cx5="http://schemas.microsoft.com/office/drawing/2016/5/11/chartex" xmlns:cx6="http://schemas.microsoft.com/office/drawing/2016/5/12/chartex" xmlns:cx7="http://schemas.microsoft.com/office/drawing/2016/5/13/chartex" xmlns:cx8="http://schemas.microsoft.com/office/drawing/2016/5/14/chartex" xmlns:mc="http://schemas.openxmlformats.org/markup-compatibility/2006" xmlns:aink="http://schemas.microsoft.com/office/drawing/2016/ink" xmlns:am3d="http://schemas.microsoft.com/office/drawing/2017/model3d" xmlns:o="urn:schemas-microsoft-com:office:office" xmlns:r="http://schemas.openxmlformats.org/officeDocument/2006/relationships" xmlns:m="http://schemas.openxmlformats.org/officeDocument/2006/math" xmlns:v="urn:schemas-microsoft-com:vml" xmlns:wp14="http://schemas.microsoft.com/office/word/2010/wordprocessingDrawing" xmlns:wp="http://schemas.openxmlformats.org/drawingml/2006/wordprocessingDrawing" xmlns:w10="urn:schemas-microsoft-com:office:word" xmlns:w="http://schemas.openxmlformats.org/wordprocessingml/2006/main" xmlns:w14="http://schemas.microsoft.com/office/word/2010/wordml" xmlns:w15="http://schemas.microsoft.com/office/word/2012/wordml" xmlns:w16cid="http://schemas.microsoft.com/office/word/2016/wordml/cid" xmlns:w16se="http://schemas.microsoft.com/office/word/2015/wordml/symex" xmlns:wpg="http://schemas.microsoft.com/office/word/2010/wordprocessingGroup" xmlns:wpi="http://schemas.microsoft.com/office/word/2010/wordprocessingInk" xmlns:wne="http://schemas.microsoft.com/office/word/2006/wordml" xmlns:wps="http://schemas.microsoft.com/office/word/2010/wordprocessingShape" mc:Ignorable="w14 w15 w16se w16cid wp14">
+  <w:footnote w:type="separator" w:id="-1">
+    <w:p>
+      <w:pPr>
+        <w:spacing w:after="0" w:line="240" w:lineRule="auto"/>
+      </w:pPr>
+      <w:r>
+        <w:separator/>
+      </w:r>
+    </w:p>
+  </w:footnote>
+  <w:footnote w:type="continuationSeparator" w:id="0">
+    <w:p>
+      <w:pPr>
+        <w:spacing w:after="0" w:line="240" w:lineRule="auto"/>
+      </w:pPr>
+      <w:r>
+        <w:continuationSeparator/>
+      </w:r>
+    </w:p>
+  </w:footnote>
+</w:footnotes>
 </file>
 
 <file path=word/styles.xml><?xml version="1.0" encoding="utf-8"?>
@@ -976,7 +884,7 @@
       </w:pPr>
     </w:pPrDefault>
   </w:docDefaults>
-  <w:latentStyles w:defLockedState="0" w:defUIPriority="99" w:defSemiHidden="0" w:defUnhideWhenUsed="0" w:defQFormat="0" w:count="375">
+  <w:latentStyles w:defLockedState="0" w:defUIPriority="99" w:defSemiHidden="0" w:defUnhideWhenUsed="0" w:defQFormat="0" w:count="377">
     <w:lsdException w:name="Normal" w:uiPriority="0" w:qFormat="1"/>
     <w:lsdException w:name="heading 1" w:uiPriority="9" w:qFormat="1"/>
     <w:lsdException w:name="heading 2" w:semiHidden="1" w:uiPriority="9" w:unhideWhenUsed="1" w:qFormat="1"/>
@@ -1352,6 +1260,8 @@
     <w:lsdException w:name="Smart Hyperlink" w:semiHidden="1" w:unhideWhenUsed="1"/>
     <w:lsdException w:name="Hashtag" w:semiHidden="1" w:unhideWhenUsed="1"/>
     <w:lsdException w:name="Unresolved Mention" w:semiHidden="1" w:unhideWhenUsed="1"/>
+    <w:lsdException w:name="Smart Link" w:semiHidden="1" w:unhideWhenUsed="1"/>
+    <w:lsdException w:name="Smart Link Error" w:semiHidden="1" w:unhideWhenUsed="1"/>
   </w:latentStyles>
   <w:style w:type="paragraph" w:default="1" w:styleId="Normal">
     <w:name w:val="Normal"/>
@@ -1384,16 +1294,61 @@
     <w:semiHidden/>
     <w:unhideWhenUsed/>
   </w:style>
-  <w:style w:type="paragraph" w:styleId="ListParagraph">
-    <w:name w:val="List Paragraph"/>
+  <w:style w:type="paragraph" w:styleId="Header">
+    <w:name w:val="header"/>
     <w:basedOn w:val="Normal"/>
-    <w:uiPriority w:val="34"/>
+    <w:link w:val="HeaderChar"/>
+    <w:uiPriority w:val="99"/>
+    <w:unhideWhenUsed/>
+    <w:rsid w:val="00065E82"/>
+    <w:pPr>
+      <w:tabs>
+        <w:tab w:val="center" w:pos="4680"/>
+        <w:tab w:val="right" w:pos="9360"/>
+      </w:tabs>
+      <w:spacing w:after="0" w:line="240" w:lineRule="auto"/>
+    </w:pPr>
+  </w:style>
+  <w:style w:type="character" w:customStyle="1" w:styleId="HeaderChar">
+    <w:name w:val="Header Char"/>
+    <w:basedOn w:val="DefaultParagraphFont"/>
+    <w:link w:val="Header"/>
+    <w:uiPriority w:val="99"/>
+    <w:rsid w:val="00065E82"/>
+  </w:style>
+  <w:style w:type="paragraph" w:styleId="Footer">
+    <w:name w:val="footer"/>
+    <w:basedOn w:val="Normal"/>
+    <w:link w:val="FooterChar"/>
+    <w:uiPriority w:val="99"/>
+    <w:unhideWhenUsed/>
+    <w:rsid w:val="00065E82"/>
+    <w:pPr>
+      <w:tabs>
+        <w:tab w:val="center" w:pos="4680"/>
+        <w:tab w:val="right" w:pos="9360"/>
+      </w:tabs>
+      <w:spacing w:after="0" w:line="240" w:lineRule="auto"/>
+    </w:pPr>
+  </w:style>
+  <w:style w:type="character" w:customStyle="1" w:styleId="FooterChar">
+    <w:name w:val="Footer Char"/>
+    <w:basedOn w:val="DefaultParagraphFont"/>
+    <w:link w:val="Footer"/>
+    <w:uiPriority w:val="99"/>
+    <w:rsid w:val="00065E82"/>
+  </w:style>
+  <w:style w:type="character" w:styleId="IntenseEmphasis">
+    <w:name w:val="Intense Emphasis"/>
+    <w:basedOn w:val="DefaultParagraphFont"/>
+    <w:uiPriority w:val="21"/>
     <w:qFormat/>
-    <w:rsid w:val="00986C92"/>
-    <w:pPr>
-      <w:ind w:left="720"/>
-      <w:contextualSpacing/>
-    </w:pPr>
+    <w:rsid w:val="00DF1B93"/>
+    <w:rPr>
+      <w:i/>
+      <w:iCs/>
+      <w:color w:val="4472C4" w:themeColor="accent1"/>
+    </w:rPr>
   </w:style>
   <w:style w:type="paragraph" w:styleId="BalloonText">
     <w:name w:val="Balloon Text"/>
@@ -1402,7 +1357,7 @@
     <w:uiPriority w:val="99"/>
     <w:semiHidden/>
     <w:unhideWhenUsed/>
-    <w:rsid w:val="00986C92"/>
+    <w:rsid w:val="00DF1B93"/>
     <w:pPr>
       <w:spacing w:after="0" w:line="240" w:lineRule="auto"/>
     </w:pPr>
@@ -1418,12 +1373,23 @@
     <w:link w:val="BalloonText"/>
     <w:uiPriority w:val="99"/>
     <w:semiHidden/>
-    <w:rsid w:val="00986C92"/>
+    <w:rsid w:val="00DF1B93"/>
     <w:rPr>
       <w:rFonts w:ascii="Segoe UI" w:hAnsi="Segoe UI" w:cs="Segoe UI"/>
       <w:sz w:val="18"/>
       <w:szCs w:val="18"/>
     </w:rPr>
+  </w:style>
+  <w:style w:type="paragraph" w:styleId="ListParagraph">
+    <w:name w:val="List Paragraph"/>
+    <w:basedOn w:val="Normal"/>
+    <w:uiPriority w:val="34"/>
+    <w:qFormat/>
+    <w:rsid w:val="00472A91"/>
+    <w:pPr>
+      <w:ind w:left="720"/>
+      <w:contextualSpacing/>
+    </w:pPr>
   </w:style>
 </w:styles>
 </file>
@@ -1474,9 +1440,9 @@
         <a:latin typeface="Calibri Light" panose="020F0302020204030204"/>
         <a:ea typeface=""/>
         <a:cs typeface=""/>
-        <a:font script="Jpan" typeface="ＭＳ ゴシック"/>
+        <a:font script="Jpan" typeface="游ゴシック Light"/>
         <a:font script="Hang" typeface="맑은 고딕"/>
-        <a:font script="Hans" typeface="宋体"/>
+        <a:font script="Hans" typeface="等线 Light"/>
         <a:font script="Hant" typeface="新細明體"/>
         <a:font script="Arab" typeface="Times New Roman"/>
         <a:font script="Hebr" typeface="Times New Roman"/>
@@ -1504,14 +1470,31 @@
         <a:font script="Viet" typeface="Times New Roman"/>
         <a:font script="Uigh" typeface="Microsoft Uighur"/>
         <a:font script="Geor" typeface="Sylfaen"/>
+        <a:font script="Armn" typeface="Arial"/>
+        <a:font script="Bugi" typeface="Leelawadee UI"/>
+        <a:font script="Bopo" typeface="Microsoft JhengHei"/>
+        <a:font script="Java" typeface="Javanese Text"/>
+        <a:font script="Lisu" typeface="Segoe UI"/>
+        <a:font script="Mymr" typeface="Myanmar Text"/>
+        <a:font script="Nkoo" typeface="Ebrima"/>
+        <a:font script="Olck" typeface="Nirmala UI"/>
+        <a:font script="Osma" typeface="Ebrima"/>
+        <a:font script="Phag" typeface="Phagspa"/>
+        <a:font script="Syrn" typeface="Estrangelo Edessa"/>
+        <a:font script="Syrj" typeface="Estrangelo Edessa"/>
+        <a:font script="Syre" typeface="Estrangelo Edessa"/>
+        <a:font script="Sora" typeface="Nirmala UI"/>
+        <a:font script="Tale" typeface="Microsoft Tai Le"/>
+        <a:font script="Talu" typeface="Microsoft New Tai Lue"/>
+        <a:font script="Tfng" typeface="Ebrima"/>
       </a:majorFont>
       <a:minorFont>
         <a:latin typeface="Calibri" panose="020F0502020204030204"/>
         <a:ea typeface=""/>
         <a:cs typeface=""/>
-        <a:font script="Jpan" typeface="ＭＳ 明朝"/>
+        <a:font script="Jpan" typeface="游明朝"/>
         <a:font script="Hang" typeface="맑은 고딕"/>
-        <a:font script="Hans" typeface="宋体"/>
+        <a:font script="Hans" typeface="等线"/>
         <a:font script="Hant" typeface="新細明體"/>
         <a:font script="Arab" typeface="Arial"/>
         <a:font script="Hebr" typeface="Arial"/>
@@ -1539,6 +1522,23 @@
         <a:font script="Viet" typeface="Arial"/>
         <a:font script="Uigh" typeface="Microsoft Uighur"/>
         <a:font script="Geor" typeface="Sylfaen"/>
+        <a:font script="Armn" typeface="Arial"/>
+        <a:font script="Bugi" typeface="Leelawadee UI"/>
+        <a:font script="Bopo" typeface="Microsoft JhengHei"/>
+        <a:font script="Java" typeface="Javanese Text"/>
+        <a:font script="Lisu" typeface="Segoe UI"/>
+        <a:font script="Mymr" typeface="Myanmar Text"/>
+        <a:font script="Nkoo" typeface="Ebrima"/>
+        <a:font script="Olck" typeface="Nirmala UI"/>
+        <a:font script="Osma" typeface="Ebrima"/>
+        <a:font script="Phag" typeface="Phagspa"/>
+        <a:font script="Syrn" typeface="Estrangelo Edessa"/>
+        <a:font script="Syrj" typeface="Estrangelo Edessa"/>
+        <a:font script="Syre" typeface="Estrangelo Edessa"/>
+        <a:font script="Sora" typeface="Nirmala UI"/>
+        <a:font script="Tale" typeface="Microsoft Tai Le"/>
+        <a:font script="Talu" typeface="Microsoft New Tai Lue"/>
+        <a:font script="Tfng" typeface="Ebrima"/>
       </a:minorFont>
     </a:fontScheme>
     <a:fmtScheme name="Office">

</xml_diff>